<commit_message>
minor extra edits for hess revision submission
</commit_message>
<xml_diff>
--- a/Reviews_and_Responses/Response to Review 1_major revisions line by line.docx
+++ b/Reviews_and_Responses/Response to Review 1_major revisions line by line.docx
@@ -371,17 +371,7 @@
           <w:rFonts w:ascii="Arial" w:hAnsi="Arial" w:cs="Arial"/>
           <w:b w:val="0"/>
         </w:rPr>
-        <w:t xml:space="preserve">. </w:t>
-      </w:r>
-      <w:bookmarkStart w:id="0" w:name="_GoBack"/>
-      <w:bookmarkEnd w:id="0"/>
-      <w:r>
-        <w:rPr>
-          <w:rStyle w:val="Strong"/>
-          <w:rFonts w:ascii="Arial" w:hAnsi="Arial" w:cs="Arial"/>
-          <w:b w:val="0"/>
-        </w:rPr>
-        <w:t>B</w:t>
+        <w:t>. B</w:t>
       </w:r>
       <w:r>
         <w:rPr>
@@ -615,7 +605,7 @@
         </w:rPr>
         <w:t xml:space="preserve">Abstract. In undammed watersheds in Mediterranean climates, the timing and abruptness of the transition from the dry season to the wet season have major implications for aquatic ecosystems. Of particular concern </w:t>
       </w:r>
-      <w:ins w:id="1" w:author="Claire Kouba" w:date="2023-06-12T10:39:00Z">
+      <w:ins w:id="0" w:author="Claire Kouba" w:date="2023-06-12T10:39:00Z">
         <w:r>
           <w:rPr>
             <w:rFonts w:ascii="Arial" w:hAnsi="Arial" w:cs="Arial"/>
@@ -629,7 +619,7 @@
         </w:rPr>
         <w:t xml:space="preserve">in many coastal areas is whether this transition can provide sufficient flows at the right time to allow passage for spawning anadromous fish, which is determined by dry season baseflow rates and the timing of the onset of the rainy season. In (semi-) ephemeral watershed systems, </w:t>
       </w:r>
-      <w:del w:id="2" w:author="Claire Kouba" w:date="2023-06-12T10:52:00Z">
+      <w:del w:id="1" w:author="Claire Kouba" w:date="2023-06-12T10:52:00Z">
         <w:r>
           <w:rPr>
             <w:rFonts w:ascii="Arial" w:hAnsi="Arial" w:cs="Arial"/>
@@ -637,7 +627,7 @@
           <w:delText>these functional flows</w:delText>
         </w:r>
       </w:del>
-      <w:ins w:id="3" w:author="Claire Kouba" w:date="2023-06-12T10:52:00Z">
+      <w:ins w:id="2" w:author="Claire Kouba" w:date="2023-06-12T10:52:00Z">
         <w:r>
           <w:rPr>
             <w:rFonts w:ascii="Arial" w:hAnsi="Arial" w:cs="Arial"/>
@@ -658,7 +648,7 @@
         </w:rPr>
         <w:t>hydro</w:t>
       </w:r>
-      <w:ins w:id="4" w:author="Claire Kouba" w:date="2023-06-12T11:03:00Z">
+      <w:ins w:id="3" w:author="Claire Kouba" w:date="2023-06-12T11:03:00Z">
         <w:r>
           <w:rPr>
             <w:rFonts w:ascii="Arial" w:hAnsi="Arial" w:cs="Arial"/>
@@ -679,7 +669,7 @@
         </w:rPr>
         <w:t xml:space="preserve"> metrics in the undammed rural Scott River watershed </w:t>
       </w:r>
-      <w:del w:id="5" w:author="Claire Kouba" w:date="2023-06-12T10:55:00Z">
+      <w:del w:id="4" w:author="Claire Kouba" w:date="2023-06-12T10:55:00Z">
         <w:r>
           <w:rPr>
             <w:rFonts w:ascii="Arial" w:hAnsi="Arial" w:cs="Arial"/>
@@ -691,23 +681,123 @@
         <w:rPr>
           <w:rFonts w:ascii="Arial" w:hAnsi="Arial" w:cs="Arial"/>
         </w:rPr>
-        <w:t xml:space="preserve">in northern California. Both </w:t>
-      </w:r>
-      <w:proofErr w:type="gramStart"/>
-      <w:r>
-        <w:rPr>
-          <w:rFonts w:ascii="Arial" w:hAnsi="Arial" w:cs="Arial"/>
-        </w:rPr>
-        <w:t>metrics</w:t>
-      </w:r>
-      <w:proofErr w:type="gramEnd"/>
-      <w:r>
-        <w:rPr>
-          <w:rFonts w:ascii="Arial" w:hAnsi="Arial" w:cs="Arial"/>
-        </w:rPr>
-        <w:t xml:space="preserve"> are intended to quantify the transition from the dry to the wet season, to characterize the severity of a dry year and support seasonal adaptive management. The first metric is the minimum 30-day dry season baseflow volume, </w:t>
-      </w:r>
-      <w:del w:id="6" w:author="Claire Kouba" w:date="2023-06-12T10:57:00Z">
+        <w:t xml:space="preserve">in northern California. </w:t>
+      </w:r>
+      <w:del w:id="5" w:author="Claire Kouba" w:date="2023-09-30T11:33:00Z">
+        <w:r>
+          <w:rPr>
+            <w:rFonts w:ascii="Arial" w:hAnsi="Arial" w:cs="Arial"/>
+          </w:rPr>
+          <w:delText xml:space="preserve">Both </w:delText>
+        </w:r>
+      </w:del>
+      <w:ins w:id="6" w:author="Claire Kouba" w:date="2023-09-30T11:33:00Z">
+        <w:r>
+          <w:rPr>
+            <w:rFonts w:ascii="Arial" w:hAnsi="Arial" w:cs="Arial"/>
+          </w:rPr>
+          <w:t>The two</w:t>
+        </w:r>
+        <w:r>
+          <w:rPr>
+            <w:rFonts w:ascii="Arial" w:hAnsi="Arial" w:cs="Arial"/>
+          </w:rPr>
+          <w:t xml:space="preserve"> </w:t>
+        </w:r>
+      </w:ins>
+      <w:r>
+        <w:rPr>
+          <w:rFonts w:ascii="Arial" w:hAnsi="Arial" w:cs="Arial"/>
+        </w:rPr>
+        <w:t xml:space="preserve">metrics are intended to quantify the </w:t>
+      </w:r>
+      <w:ins w:id="7" w:author="Claire Kouba" w:date="2023-09-30T11:33:00Z">
+        <w:r>
+          <w:rPr>
+            <w:rFonts w:ascii="Arial" w:hAnsi="Arial" w:cs="Arial"/>
+          </w:rPr>
+          <w:t xml:space="preserve">relative </w:t>
+        </w:r>
+      </w:ins>
+      <w:r>
+        <w:rPr>
+          <w:rFonts w:ascii="Arial" w:hAnsi="Arial" w:cs="Arial"/>
+        </w:rPr>
+        <w:t xml:space="preserve">transition </w:t>
+      </w:r>
+      <w:ins w:id="8" w:author="Claire Kouba" w:date="2023-09-30T11:33:00Z">
+        <w:r>
+          <w:rPr>
+            <w:rFonts w:ascii="Arial" w:hAnsi="Arial" w:cs="Arial"/>
+          </w:rPr>
+          <w:t xml:space="preserve">timing </w:t>
+        </w:r>
+      </w:ins>
+      <w:r>
+        <w:rPr>
+          <w:rFonts w:ascii="Arial" w:hAnsi="Arial" w:cs="Arial"/>
+        </w:rPr>
+        <w:t>from the dry to the wet season</w:t>
+      </w:r>
+      <w:del w:id="9" w:author="Claire Kouba" w:date="2023-09-30T11:33:00Z">
+        <w:r>
+          <w:rPr>
+            <w:rFonts w:ascii="Arial" w:hAnsi="Arial" w:cs="Arial"/>
+          </w:rPr>
+          <w:delText xml:space="preserve">, </w:delText>
+        </w:r>
+      </w:del>
+      <w:ins w:id="10" w:author="Claire Kouba" w:date="2023-09-30T11:33:00Z">
+        <w:r>
+          <w:rPr>
+            <w:rFonts w:ascii="Arial" w:hAnsi="Arial" w:cs="Arial"/>
+          </w:rPr>
+          <w:t xml:space="preserve"> and</w:t>
+        </w:r>
+        <w:r>
+          <w:rPr>
+            <w:rFonts w:ascii="Arial" w:hAnsi="Arial" w:cs="Arial"/>
+          </w:rPr>
+          <w:t xml:space="preserve"> </w:t>
+        </w:r>
+      </w:ins>
+      <w:r>
+        <w:rPr>
+          <w:rFonts w:ascii="Arial" w:hAnsi="Arial" w:cs="Arial"/>
+        </w:rPr>
+        <w:t>to characterize the severity of a dry year</w:t>
+      </w:r>
+      <w:ins w:id="11" w:author="Claire Kouba" w:date="2023-09-30T11:33:00Z">
+        <w:r>
+          <w:rPr>
+            <w:rFonts w:ascii="Arial" w:hAnsi="Arial" w:cs="Arial"/>
+          </w:rPr>
+          <w:t>. The ability to predict these metrics in advance</w:t>
+        </w:r>
+      </w:ins>
+      <w:ins w:id="12" w:author="Claire Kouba" w:date="2023-09-30T11:34:00Z">
+        <w:r>
+          <w:rPr>
+            <w:rFonts w:ascii="Arial" w:hAnsi="Arial" w:cs="Arial"/>
+          </w:rPr>
+          <w:t xml:space="preserve"> could</w:t>
+        </w:r>
+      </w:ins>
+      <w:del w:id="13" w:author="Claire Kouba" w:date="2023-09-30T11:34:00Z">
+        <w:r>
+          <w:rPr>
+            <w:rFonts w:ascii="Arial" w:hAnsi="Arial" w:cs="Arial"/>
+          </w:rPr>
+          <w:delText xml:space="preserve"> and</w:delText>
+        </w:r>
+      </w:del>
+      <w:r>
+        <w:rPr>
+          <w:rFonts w:ascii="Arial" w:hAnsi="Arial" w:cs="Arial"/>
+        </w:rPr>
+        <w:t xml:space="preserve"> support seasonal adaptive management. The first metric is the minimum 30-day dry season baseflow volume, </w:t>
+      </w:r>
+      <w:del w:id="14" w:author="Claire Kouba" w:date="2023-06-12T10:57:00Z">
         <w:r>
           <w:rPr>
             <w:rFonts w:ascii="Arial" w:hAnsi="Arial" w:cs="Arial"/>
@@ -721,7 +811,7 @@
         </w:rPr>
         <w:t>which occurs at the end of the dry season (September-October)</w:t>
       </w:r>
-      <w:del w:id="7" w:author="Claire Kouba" w:date="2023-06-12T10:55:00Z">
+      <w:del w:id="15" w:author="Claire Kouba" w:date="2023-06-12T10:55:00Z">
         <w:r>
           <w:rPr>
             <w:rFonts w:ascii="Arial" w:hAnsi="Arial" w:cs="Arial"/>
@@ -735,7 +825,7 @@
         </w:rPr>
         <w:t>. The second metric is the cumulative precipitation, starting Sept. 1st, necessary to bring the watershed to a “full” or “spilling” condition (i.e. initiate the onset of wet season storm- or baseflows) after the end of the dry season</w:t>
       </w:r>
-      <w:del w:id="8" w:author="Claire Kouba" w:date="2023-06-12T10:57:00Z">
+      <w:del w:id="16" w:author="Claire Kouba" w:date="2023-06-12T10:57:00Z">
         <w:r>
           <w:rPr>
             <w:rFonts w:ascii="Arial" w:hAnsi="Arial" w:cs="Arial"/>
@@ -747,13 +837,107 @@
         <w:rPr>
           <w:rFonts w:ascii="Arial" w:hAnsi="Arial" w:cs="Arial"/>
         </w:rPr>
-        <w:t xml:space="preserve">. As potential predictors of these two values, we assess maximum snowpack, cumulative precipitation, the timing of the snowpack and precipitation, spring groundwater levels, spring river flows, reference ET, and a subset of these metrics from the previous water year. We find that, though many of these predictors are correlated with the two metrics of interest, of the predictors considered here, the best prediction for both metrics is a linear combination of the maximum snowpack water content and total October-April precipitation. </w:t>
-      </w:r>
-      <w:r>
-        <w:rPr>
-          <w:rFonts w:ascii="Arial" w:hAnsi="Arial" w:cs="Arial"/>
-        </w:rPr>
-        <w:t xml:space="preserve">These two linear models could reproduce historic values of </w:t>
+        <w:t xml:space="preserve">. As potential predictors of these two </w:t>
+      </w:r>
+      <w:del w:id="17" w:author="Claire Kouba" w:date="2023-09-30T11:34:00Z">
+        <w:r>
+          <w:rPr>
+            <w:rFonts w:ascii="Arial" w:hAnsi="Arial" w:cs="Arial"/>
+          </w:rPr>
+          <w:delText>values</w:delText>
+        </w:r>
+      </w:del>
+      <w:ins w:id="18" w:author="Claire Kouba" w:date="2023-09-30T11:34:00Z">
+        <w:r>
+          <w:rPr>
+            <w:rFonts w:ascii="Arial" w:hAnsi="Arial" w:cs="Arial"/>
+          </w:rPr>
+          <w:t>metrics</w:t>
+        </w:r>
+      </w:ins>
+      <w:r>
+        <w:rPr>
+          <w:rFonts w:ascii="Arial" w:hAnsi="Arial" w:cs="Arial"/>
+        </w:rPr>
+        <w:t xml:space="preserve">, we assess maximum snowpack, cumulative precipitation, the timing of the snowpack and precipitation, spring groundwater levels, spring river flows, reference ET, and a subset of these metrics from the previous water year. </w:t>
+      </w:r>
+      <w:del w:id="19" w:author="Claire Kouba" w:date="2023-09-30T11:35:00Z">
+        <w:r>
+          <w:rPr>
+            <w:rFonts w:ascii="Arial" w:hAnsi="Arial" w:cs="Arial"/>
+          </w:rPr>
+          <w:delText>We find that, t</w:delText>
+        </w:r>
+      </w:del>
+      <w:ins w:id="20" w:author="Claire Kouba" w:date="2023-09-30T11:35:00Z">
+        <w:r>
+          <w:rPr>
+            <w:rFonts w:ascii="Arial" w:hAnsi="Arial" w:cs="Arial"/>
+          </w:rPr>
+          <w:t>T</w:t>
+        </w:r>
+      </w:ins>
+      <w:r>
+        <w:rPr>
+          <w:rFonts w:ascii="Arial" w:hAnsi="Arial" w:cs="Arial"/>
+        </w:rPr>
+        <w:t xml:space="preserve">hough many of these predictors are correlated with the two metrics of interest, </w:t>
+      </w:r>
+      <w:del w:id="21" w:author="Claire Kouba" w:date="2023-09-30T11:35:00Z">
+        <w:r>
+          <w:rPr>
+            <w:rFonts w:ascii="Arial" w:hAnsi="Arial" w:cs="Arial"/>
+          </w:rPr>
+          <w:delText>of the predictors considered here,</w:delText>
+        </w:r>
+      </w:del>
+      <w:ins w:id="22" w:author="Claire Kouba" w:date="2023-09-30T11:35:00Z">
+        <w:r>
+          <w:rPr>
+            <w:rFonts w:ascii="Arial" w:hAnsi="Arial" w:cs="Arial"/>
+          </w:rPr>
+          <w:t>we find that</w:t>
+        </w:r>
+      </w:ins>
+      <w:r>
+        <w:rPr>
+          <w:rFonts w:ascii="Arial" w:hAnsi="Arial" w:cs="Arial"/>
+        </w:rPr>
+        <w:t xml:space="preserve"> the best prediction for both metrics is a linear combination of the maximum snowpack water content and total October-April precipitation. </w:t>
+      </w:r>
+      <w:r>
+        <w:rPr>
+          <w:rFonts w:ascii="Arial" w:hAnsi="Arial" w:cs="Arial"/>
+        </w:rPr>
+        <w:t xml:space="preserve">These two linear models could reproduce historic </w:t>
+      </w:r>
+      <w:del w:id="23" w:author="Claire Kouba" w:date="2023-09-30T11:34:00Z">
+        <w:r>
+          <w:rPr>
+            <w:rFonts w:ascii="Arial" w:hAnsi="Arial" w:cs="Arial"/>
+          </w:rPr>
+          <w:delText xml:space="preserve">values </w:delText>
+        </w:r>
+      </w:del>
+      <w:ins w:id="24" w:author="Claire Kouba" w:date="2023-09-30T11:34:00Z">
+        <w:r>
+          <w:rPr>
+            <w:rFonts w:ascii="Arial" w:hAnsi="Arial" w:cs="Arial"/>
+          </w:rPr>
+          <w:t>metrics</w:t>
+        </w:r>
+        <w:r>
+          <w:rPr>
+            <w:rFonts w:ascii="Arial" w:hAnsi="Arial" w:cs="Arial"/>
+          </w:rPr>
+          <w:t xml:space="preserve"> </w:t>
+        </w:r>
+      </w:ins>
+      <w:r>
+        <w:rPr>
+          <w:rFonts w:ascii="Arial" w:hAnsi="Arial" w:cs="Arial"/>
+        </w:rPr>
+        <w:t xml:space="preserve">of </w:t>
       </w:r>
       <w:proofErr w:type="spellStart"/>
       <w:r>
@@ -819,7 +1003,23 @@
         <w:rPr>
           <w:rFonts w:ascii="Arial" w:hAnsi="Arial" w:cs="Arial"/>
         </w:rPr>
-        <w:t xml:space="preserve"> inch), respectively. Alth</w:t>
+        <w:t xml:space="preserve"> inch), </w:t>
+      </w:r>
+      <w:ins w:id="25" w:author="Claire Kouba" w:date="2023-09-30T11:36:00Z">
+        <w:r>
+          <w:rPr>
+            <w:rFonts w:ascii="Arial" w:hAnsi="Arial" w:cs="Arial"/>
+          </w:rPr>
+          <w:t xml:space="preserve">corresponding to 49% and 37$ of mean observed values, </w:t>
+        </w:r>
+      </w:ins>
+      <w:bookmarkStart w:id="26" w:name="_GoBack"/>
+      <w:bookmarkEnd w:id="26"/>
+      <w:r>
+        <w:rPr>
+          <w:rFonts w:ascii="Arial" w:hAnsi="Arial" w:cs="Arial"/>
+        </w:rPr>
+        <w:t>respectively. Alth</w:t>
       </w:r>
       <w:r>
         <w:rPr>
@@ -5296,6 +5496,8 @@
       </w:pPr>
     </w:p>
     <w:sectPr>
+      <w:headerReference w:type="default" r:id="rId7"/>
+      <w:footerReference w:type="default" r:id="rId8"/>
       <w:pgSz w:w="12240" w:h="15840"/>
       <w:pgMar w:top="1440" w:right="1440" w:bottom="1440" w:left="1440" w:header="720" w:footer="720" w:gutter="0"/>
       <w:cols w:space="720"/>
@@ -5330,6 +5532,65 @@
 </w:endnotes>
 </file>
 
+<file path=word/footer1.xml><?xml version="1.0" encoding="utf-8"?>
+<w:ftr xmlns:wpc="http://schemas.microsoft.com/office/word/2010/wordprocessingCanvas" xmlns:cx="http://schemas.microsoft.com/office/drawing/2014/chartex" xmlns:cx1="http://schemas.microsoft.com/office/drawing/2015/9/8/chartex" xmlns:cx2="http://schemas.microsoft.com/office/drawing/2015/10/21/chartex" xmlns:cx3="http://schemas.microsoft.com/office/drawing/2016/5/9/chartex" xmlns:cx4="http://schemas.microsoft.com/office/drawing/2016/5/10/chartex" xmlns:cx5="http://schemas.microsoft.com/office/drawing/2016/5/11/chartex" xmlns:cx6="http://schemas.microsoft.com/office/drawing/2016/5/12/chartex" xmlns:cx7="http://schemas.microsoft.com/office/drawing/2016/5/13/chartex" xmlns:cx8="http://schemas.microsoft.com/office/drawing/2016/5/14/chartex" xmlns:mc="http://schemas.openxmlformats.org/markup-compatibility/2006" xmlns:aink="http://schemas.microsoft.com/office/drawing/2016/ink" xmlns:am3d="http://schemas.microsoft.com/office/drawing/2017/model3d" xmlns:o="urn:schemas-microsoft-com:office:office" xmlns:r="http://schemas.openxmlformats.org/officeDocument/2006/relationships" xmlns:m="http://schemas.openxmlformats.org/officeDocument/2006/math" xmlns:v="urn:schemas-microsoft-com:vml" xmlns:wp14="http://schemas.microsoft.com/office/word/2010/wordprocessingDrawing" xmlns:wp="http://schemas.openxmlformats.org/drawingml/2006/wordprocessingDrawing" xmlns:w10="urn:schemas-microsoft-com:office:word" xmlns:w="http://schemas.openxmlformats.org/wordprocessingml/2006/main" xmlns:w14="http://schemas.microsoft.com/office/word/2010/wordml" xmlns:w15="http://schemas.microsoft.com/office/word/2012/wordml" xmlns:w16cid="http://schemas.microsoft.com/office/word/2016/wordml/cid" xmlns:w16se="http://schemas.microsoft.com/office/word/2015/wordml/symex" xmlns:wpg="http://schemas.microsoft.com/office/word/2010/wordprocessingGroup" xmlns:wpi="http://schemas.microsoft.com/office/word/2010/wordprocessingInk" xmlns:wne="http://schemas.microsoft.com/office/word/2006/wordml" xmlns:wps="http://schemas.microsoft.com/office/word/2010/wordprocessingShape" mc:Ignorable="w14 w15 w16se w16cid wp14">
+  <w:sdt>
+    <w:sdtPr>
+      <w:id w:val="1966462708"/>
+      <w:docPartObj>
+        <w:docPartGallery w:val="Page Numbers (Bottom of Page)"/>
+        <w:docPartUnique/>
+      </w:docPartObj>
+    </w:sdtPr>
+    <w:sdtEndPr>
+      <w:rPr>
+        <w:noProof/>
+      </w:rPr>
+    </w:sdtEndPr>
+    <w:sdtContent>
+      <w:p>
+        <w:pPr>
+          <w:pStyle w:val="Footer"/>
+          <w:jc w:val="right"/>
+        </w:pPr>
+        <w:r>
+          <w:fldChar w:fldCharType="begin"/>
+        </w:r>
+        <w:r>
+          <w:instrText xml:space="preserve"> PAGE   \* MERGEFORMAT </w:instrText>
+        </w:r>
+        <w:r>
+          <w:fldChar w:fldCharType="separate"/>
+        </w:r>
+        <w:r>
+          <w:rPr>
+            <w:noProof/>
+          </w:rPr>
+          <w:t>2</w:t>
+        </w:r>
+        <w:r>
+          <w:rPr>
+            <w:noProof/>
+          </w:rPr>
+          <w:fldChar w:fldCharType="end"/>
+        </w:r>
+        <w:r>
+          <w:rPr>
+            <w:noProof/>
+          </w:rPr>
+          <w:t xml:space="preserve"> of 9</w:t>
+        </w:r>
+      </w:p>
+    </w:sdtContent>
+  </w:sdt>
+  <w:p>
+    <w:pPr>
+      <w:pStyle w:val="Footer"/>
+    </w:pPr>
+  </w:p>
+</w:ftr>
+</file>
+
 <file path=word/footnotes.xml><?xml version="1.0" encoding="utf-8"?>
 <w:footnotes xmlns:wpc="http://schemas.microsoft.com/office/word/2010/wordprocessingCanvas" xmlns:cx="http://schemas.microsoft.com/office/drawing/2014/chartex" xmlns:cx1="http://schemas.microsoft.com/office/drawing/2015/9/8/chartex" xmlns:cx2="http://schemas.microsoft.com/office/drawing/2015/10/21/chartex" xmlns:cx3="http://schemas.microsoft.com/office/drawing/2016/5/9/chartex" xmlns:cx4="http://schemas.microsoft.com/office/drawing/2016/5/10/chartex" xmlns:cx5="http://schemas.microsoft.com/office/drawing/2016/5/11/chartex" xmlns:cx6="http://schemas.microsoft.com/office/drawing/2016/5/12/chartex" xmlns:cx7="http://schemas.microsoft.com/office/drawing/2016/5/13/chartex" xmlns:cx8="http://schemas.microsoft.com/office/drawing/2016/5/14/chartex" xmlns:mc="http://schemas.openxmlformats.org/markup-compatibility/2006" xmlns:aink="http://schemas.microsoft.com/office/drawing/2016/ink" xmlns:am3d="http://schemas.microsoft.com/office/drawing/2017/model3d" xmlns:o="urn:schemas-microsoft-com:office:office" xmlns:r="http://schemas.openxmlformats.org/officeDocument/2006/relationships" xmlns:m="http://schemas.openxmlformats.org/officeDocument/2006/math" xmlns:v="urn:schemas-microsoft-com:vml" xmlns:wp14="http://schemas.microsoft.com/office/word/2010/wordprocessingDrawing" xmlns:wp="http://schemas.openxmlformats.org/drawingml/2006/wordprocessingDrawing" xmlns:w10="urn:schemas-microsoft-com:office:word" xmlns:w="http://schemas.openxmlformats.org/wordprocessingml/2006/main" xmlns:w14="http://schemas.microsoft.com/office/word/2010/wordml" xmlns:w15="http://schemas.microsoft.com/office/word/2012/wordml" xmlns:w16cid="http://schemas.microsoft.com/office/word/2016/wordml/cid" xmlns:w16se="http://schemas.microsoft.com/office/word/2015/wordml/symex" xmlns:wpg="http://schemas.microsoft.com/office/word/2010/wordprocessingGroup" xmlns:wpi="http://schemas.microsoft.com/office/word/2010/wordprocessingInk" xmlns:wne="http://schemas.microsoft.com/office/word/2006/wordml" xmlns:wps="http://schemas.microsoft.com/office/word/2010/wordprocessingShape" mc:Ignorable="w14 w15 w16se w16cid wp14">
   <w:footnote w:type="separator" w:id="-1">
@@ -5353,6 +5614,25 @@
     </w:p>
   </w:footnote>
 </w:footnotes>
+</file>
+
+<file path=word/header1.xml><?xml version="1.0" encoding="utf-8"?>
+<w:hdr xmlns:wpc="http://schemas.microsoft.com/office/word/2010/wordprocessingCanvas" xmlns:cx="http://schemas.microsoft.com/office/drawing/2014/chartex" xmlns:cx1="http://schemas.microsoft.com/office/drawing/2015/9/8/chartex" xmlns:cx2="http://schemas.microsoft.com/office/drawing/2015/10/21/chartex" xmlns:cx3="http://schemas.microsoft.com/office/drawing/2016/5/9/chartex" xmlns:cx4="http://schemas.microsoft.com/office/drawing/2016/5/10/chartex" xmlns:cx5="http://schemas.microsoft.com/office/drawing/2016/5/11/chartex" xmlns:cx6="http://schemas.microsoft.com/office/drawing/2016/5/12/chartex" xmlns:cx7="http://schemas.microsoft.com/office/drawing/2016/5/13/chartex" xmlns:cx8="http://schemas.microsoft.com/office/drawing/2016/5/14/chartex" xmlns:mc="http://schemas.openxmlformats.org/markup-compatibility/2006" xmlns:aink="http://schemas.microsoft.com/office/drawing/2016/ink" xmlns:am3d="http://schemas.microsoft.com/office/drawing/2017/model3d" xmlns:o="urn:schemas-microsoft-com:office:office" xmlns:r="http://schemas.openxmlformats.org/officeDocument/2006/relationships" xmlns:m="http://schemas.openxmlformats.org/officeDocument/2006/math" xmlns:v="urn:schemas-microsoft-com:vml" xmlns:wp14="http://schemas.microsoft.com/office/word/2010/wordprocessingDrawing" xmlns:wp="http://schemas.openxmlformats.org/drawingml/2006/wordprocessingDrawing" xmlns:w10="urn:schemas-microsoft-com:office:word" xmlns:w="http://schemas.openxmlformats.org/wordprocessingml/2006/main" xmlns:w14="http://schemas.microsoft.com/office/word/2010/wordml" xmlns:w15="http://schemas.microsoft.com/office/word/2012/wordml" xmlns:w16cid="http://schemas.microsoft.com/office/word/2016/wordml/cid" xmlns:w16se="http://schemas.microsoft.com/office/word/2015/wordml/symex" xmlns:wpg="http://schemas.microsoft.com/office/word/2010/wordprocessingGroup" xmlns:wpi="http://schemas.microsoft.com/office/word/2010/wordprocessingInk" xmlns:wne="http://schemas.microsoft.com/office/word/2006/wordml" xmlns:wps="http://schemas.microsoft.com/office/word/2010/wordprocessingShape" mc:Ignorable="w14 w15 w16se w16cid wp14">
+  <w:p>
+    <w:pPr>
+      <w:pStyle w:val="Header"/>
+    </w:pPr>
+    <w:r>
+      <w:ptab w:relativeTo="margin" w:alignment="center" w:leader="none"/>
+    </w:r>
+    <w:r>
+      <w:t>Response to Referee # 1</w:t>
+    </w:r>
+    <w:r>
+      <w:ptab w:relativeTo="margin" w:alignment="right" w:leader="none"/>
+    </w:r>
+  </w:p>
+</w:hdr>
 </file>
 
 <file path=word/numbering.xml><?xml version="1.0" encoding="utf-8"?>

</xml_diff>